<commit_message>
subindo instrucao do node
</commit_message>
<xml_diff>
--- a/Instalação Node/Grupo 3s/Instalação de configuração do Node.docx
+++ b/Instalação Node/Grupo 3s/Instalação de configuração do Node.docx
@@ -128,10 +128,7 @@
         <w:t xml:space="preserve">         Leonardo Uezu RA:</w:t>
       </w:r>
       <w:r>
-        <w:t xml:space="preserve"> </w:t>
-      </w:r>
-      <w:r>
-        <w:t>01191070</w:t>
+        <w:t xml:space="preserve"> 01191070</w:t>
       </w:r>
       <w:r>
         <w:tab/>
@@ -1668,6 +1665,9 @@
         <w:t>)</w:t>
       </w:r>
       <w:r>
+        <w:t xml:space="preserve"> “A PASTA (comando) VARIA DE ACORDO A ONDE OS ARQUIVOS ESTÃO”</w:t>
+      </w:r>
+      <w:r>
         <w:rPr>
           <w:noProof/>
         </w:rPr>
@@ -1730,7 +1730,13 @@
         </w:numPr>
       </w:pPr>
       <w:r>
-        <w:t xml:space="preserve">Entre no Arduino e edite o código transformar algumas linhas em texto, isso </w:t>
+        <w:t>Entre no Arduino e edite o código transforma</w:t>
+      </w:r>
+      <w:r>
+        <w:t>ndo</w:t>
+      </w:r>
+      <w:r>
+        <w:t xml:space="preserve"> algumas linhas em texto, isso </w:t>
       </w:r>
       <w:proofErr w:type="spellStart"/>
       <w:proofErr w:type="gramStart"/>
@@ -1741,6 +1747,26 @@
       <w:proofErr w:type="gramEnd"/>
       <w:r>
         <w:t xml:space="preserve"> limitar a medição de temperatura</w:t>
+      </w:r>
+      <w:r>
+        <w:t xml:space="preserve"> (duvidas na instalação da biblioteca pule para o final)</w:t>
+      </w:r>
+      <w:r>
+        <w:tab/>
+      </w:r>
+      <w:r>
+        <w:tab/>
+      </w:r>
+      <w:r>
+        <w:tab/>
+      </w:r>
+      <w:bookmarkStart w:id="0" w:name="_GoBack"/>
+      <w:bookmarkEnd w:id="0"/>
+      <w:r>
+        <w:rPr>
+          <w:noProof/>
+        </w:rPr>
+        <w:t xml:space="preserve"> </w:t>
       </w:r>
       <w:r>
         <w:rPr>
@@ -1748,10 +1774,10 @@
         </w:rPr>
         <w:lastRenderedPageBreak/>
         <w:drawing>
-          <wp:inline distT="0" distB="0" distL="0" distR="0">
-            <wp:extent cx="4418719" cy="3094351"/>
-            <wp:effectExtent l="0" t="0" r="1270" b="0"/>
-            <wp:docPr id="9" name="Imagem 9"/>
+          <wp:inline distT="0" distB="0" distL="0" distR="0" wp14:anchorId="08A3E9A9" wp14:editId="1347A8F3">
+            <wp:extent cx="4439861" cy="3109157"/>
+            <wp:effectExtent l="0" t="0" r="0" b="0"/>
+            <wp:docPr id="22" name="Imagem 22"/>
             <wp:cNvGraphicFramePr>
               <a:graphicFrameLocks xmlns:a="http://schemas.openxmlformats.org/drawingml/2006/main" noChangeAspect="1"/>
             </wp:cNvGraphicFramePr>
@@ -1759,7 +1785,7 @@
               <a:graphicData uri="http://schemas.openxmlformats.org/drawingml/2006/picture">
                 <pic:pic xmlns:pic="http://schemas.openxmlformats.org/drawingml/2006/picture">
                   <pic:nvPicPr>
-                    <pic:cNvPr id="0" name="Picture 2"/>
+                    <pic:cNvPr id="0" name="Picture 3"/>
                     <pic:cNvPicPr>
                       <a:picLocks noChangeAspect="1" noChangeArrowheads="1"/>
                     </pic:cNvPicPr>
@@ -1780,7 +1806,7 @@
                   <pic:spPr bwMode="auto">
                     <a:xfrm>
                       <a:off x="0" y="0"/>
-                      <a:ext cx="4443578" cy="3111760"/>
+                      <a:ext cx="4470588" cy="3130675"/>
                     </a:xfrm>
                     <a:prstGeom prst="rect">
                       <a:avLst/>
@@ -1802,9 +1828,9 @@
         </w:rPr>
         <w:drawing>
           <wp:inline distT="0" distB="0" distL="0" distR="0">
-            <wp:extent cx="4439861" cy="3109157"/>
-            <wp:effectExtent l="0" t="0" r="0" b="0"/>
-            <wp:docPr id="22" name="Imagem 22"/>
+            <wp:extent cx="4418719" cy="3094351"/>
+            <wp:effectExtent l="0" t="0" r="1270" b="0"/>
+            <wp:docPr id="9" name="Imagem 9"/>
             <wp:cNvGraphicFramePr>
               <a:graphicFrameLocks xmlns:a="http://schemas.openxmlformats.org/drawingml/2006/main" noChangeAspect="1"/>
             </wp:cNvGraphicFramePr>
@@ -1812,7 +1838,7 @@
               <a:graphicData uri="http://schemas.openxmlformats.org/drawingml/2006/picture">
                 <pic:pic xmlns:pic="http://schemas.openxmlformats.org/drawingml/2006/picture">
                   <pic:nvPicPr>
-                    <pic:cNvPr id="0" name="Picture 3"/>
+                    <pic:cNvPr id="0" name="Picture 2"/>
                     <pic:cNvPicPr>
                       <a:picLocks noChangeAspect="1" noChangeArrowheads="1"/>
                     </pic:cNvPicPr>
@@ -1833,7 +1859,7 @@
                   <pic:spPr bwMode="auto">
                     <a:xfrm>
                       <a:off x="0" y="0"/>
-                      <a:ext cx="4470588" cy="3130675"/>
+                      <a:ext cx="4443578" cy="3111760"/>
                     </a:xfrm>
                     <a:prstGeom prst="rect">
                       <a:avLst/>
@@ -2883,10 +2909,91 @@
       </w:r>
       <w:proofErr w:type="spellEnd"/>
       <w:r>
-        <w:t xml:space="preserve"> de instalar a biblioteca do DHT11.</w:t>
-      </w:r>
-      <w:bookmarkStart w:id="0" w:name="_GoBack"/>
-      <w:bookmarkEnd w:id="0"/>
+        <w:t xml:space="preserve"> de verificar as portas e instalar a biblioteca do DHT11</w:t>
+      </w:r>
+      <w:r>
+        <w:t>.</w:t>
+      </w:r>
+    </w:p>
+    <w:p>
+      <w:pPr>
+        <w:pStyle w:val="PargrafodaLista"/>
+        <w:numPr>
+          <w:ilvl w:val="0"/>
+          <w:numId w:val="1"/>
+        </w:numPr>
+      </w:pPr>
+      <w:r>
+        <w:lastRenderedPageBreak/>
+        <w:t>Instalação da biblioteca clique em “Sketch</w:t>
+      </w:r>
+      <w:proofErr w:type="gramStart"/>
+      <w:r>
+        <w:t>” ,</w:t>
+      </w:r>
+      <w:proofErr w:type="gramEnd"/>
+      <w:r>
+        <w:t xml:space="preserve"> “Incluir biblioteca” e “Adicionar biblioteca zip” após isso selecione o arquivo “DHT.zip”</w:t>
+      </w:r>
+      <w:r>
+        <w:rPr>
+          <w:noProof/>
+        </w:rPr>
+        <w:t xml:space="preserve"> </w:t>
+      </w:r>
+      <w:r>
+        <w:rPr>
+          <w:noProof/>
+        </w:rPr>
+        <w:drawing>
+          <wp:inline distT="0" distB="0" distL="0" distR="0" wp14:anchorId="40496917" wp14:editId="5B515E03">
+            <wp:extent cx="4341997" cy="3041799"/>
+            <wp:effectExtent l="0" t="0" r="1905" b="6350"/>
+            <wp:docPr id="28" name="Imagem 28"/>
+            <wp:cNvGraphicFramePr>
+              <a:graphicFrameLocks xmlns:a="http://schemas.openxmlformats.org/drawingml/2006/main" noChangeAspect="1"/>
+            </wp:cNvGraphicFramePr>
+            <a:graphic xmlns:a="http://schemas.openxmlformats.org/drawingml/2006/main">
+              <a:graphicData uri="http://schemas.openxmlformats.org/drawingml/2006/picture">
+                <pic:pic xmlns:pic="http://schemas.openxmlformats.org/drawingml/2006/picture">
+                  <pic:nvPicPr>
+                    <pic:cNvPr id="0" name="Picture 1"/>
+                    <pic:cNvPicPr>
+                      <a:picLocks noChangeAspect="1" noChangeArrowheads="1"/>
+                    </pic:cNvPicPr>
+                  </pic:nvPicPr>
+                  <pic:blipFill>
+                    <a:blip r:embed="rId41">
+                      <a:extLst>
+                        <a:ext uri="{28A0092B-C50C-407E-A947-70E740481C1C}">
+                          <a14:useLocalDpi xmlns:a14="http://schemas.microsoft.com/office/drawing/2010/main" val="0"/>
+                        </a:ext>
+                      </a:extLst>
+                    </a:blip>
+                    <a:srcRect/>
+                    <a:stretch>
+                      <a:fillRect/>
+                    </a:stretch>
+                  </pic:blipFill>
+                  <pic:spPr bwMode="auto">
+                    <a:xfrm>
+                      <a:off x="0" y="0"/>
+                      <a:ext cx="4348075" cy="3046057"/>
+                    </a:xfrm>
+                    <a:prstGeom prst="rect">
+                      <a:avLst/>
+                    </a:prstGeom>
+                    <a:noFill/>
+                    <a:ln>
+                      <a:noFill/>
+                    </a:ln>
+                  </pic:spPr>
+                </pic:pic>
+              </a:graphicData>
+            </a:graphic>
+          </wp:inline>
+        </w:drawing>
+      </w:r>
     </w:p>
     <w:sectPr>
       <w:pgSz w:w="11906" w:h="16838"/>

</xml_diff>